<commit_message>
Update Week 1 Agenda.
</commit_message>
<xml_diff>
--- a/CPSC-24500/Week01/2016SpringW01Agenda.docx
+++ b/CPSC-24500/Week01/2016SpringW01Agenda.docx
@@ -30,6 +30,8 @@
         </w:rPr>
         <w:t xml:space="preserve"> – Week 1</w:t>
       </w:r>
+      <w:bookmarkStart w:id="0" w:name="_GoBack"/>
+      <w:bookmarkEnd w:id="0"/>
     </w:p>
     <w:p>
       <w:pPr>
@@ -62,7 +64,19 @@
         <w:rPr>
           <w:rFonts w:ascii="Arial" w:hAnsi="Arial" w:cs="Arial"/>
         </w:rPr>
-        <w:t xml:space="preserve">Welcome to Week1! Let get started with the basics: </w:t>
+        <w:t>Welcome to Week1! Let</w:t>
+      </w:r>
+      <w:r>
+        <w:rPr>
+          <w:rFonts w:ascii="Arial" w:hAnsi="Arial" w:cs="Arial"/>
+        </w:rPr>
+        <w:t>’s</w:t>
+      </w:r>
+      <w:r>
+        <w:rPr>
+          <w:rFonts w:ascii="Arial" w:hAnsi="Arial" w:cs="Arial"/>
+        </w:rPr>
+        <w:t xml:space="preserve"> get started with the basics: </w:t>
       </w:r>
     </w:p>
     <w:p>
@@ -177,7 +191,36 @@
         <w:rPr>
           <w:rFonts w:ascii="Arial" w:hAnsi="Arial" w:cs="Arial"/>
         </w:rPr>
-        <w:t>Review the Learning Objectives portion of this week’s slides and notes [link] by Tuesday at noon</w:t>
+        <w:t xml:space="preserve">Review the Learning Objectives portion of this week’s slides and notes </w:t>
+      </w:r>
+      <w:hyperlink r:id="rId5" w:history="1">
+        <w:r>
+          <w:rPr>
+            <w:rStyle w:val="Hyperlink"/>
+            <w:rFonts w:ascii="Arial" w:hAnsi="Arial" w:cs="Arial"/>
+          </w:rPr>
+          <w:t>[lin</w:t>
+        </w:r>
+        <w:r>
+          <w:rPr>
+            <w:rStyle w:val="Hyperlink"/>
+            <w:rFonts w:ascii="Arial" w:hAnsi="Arial" w:cs="Arial"/>
+          </w:rPr>
+          <w:t>k</w:t>
+        </w:r>
+        <w:r>
+          <w:rPr>
+            <w:rStyle w:val="Hyperlink"/>
+            <w:rFonts w:ascii="Arial" w:hAnsi="Arial" w:cs="Arial"/>
+          </w:rPr>
+          <w:t>]</w:t>
+        </w:r>
+      </w:hyperlink>
+      <w:r>
+        <w:rPr>
+          <w:rFonts w:ascii="Arial" w:hAnsi="Arial" w:cs="Arial"/>
+        </w:rPr>
+        <w:t xml:space="preserve"> by Tuesday at noon</w:t>
       </w:r>
     </w:p>
     <w:p>
@@ -223,7 +266,7 @@
         </w:rPr>
         <w:t xml:space="preserve">Make an original post on the Discussion Board </w:t>
       </w:r>
-      <w:hyperlink r:id="rId5" w:history="1">
+      <w:hyperlink r:id="rId6" w:history="1">
         <w:r>
           <w:rPr>
             <w:rStyle w:val="Hyperlink"/>
@@ -314,8 +357,6 @@
           <w:rFonts w:ascii="Arial" w:hAnsi="Arial" w:cs="Arial"/>
         </w:rPr>
       </w:pPr>
-      <w:bookmarkStart w:id="0" w:name="_GoBack"/>
-      <w:bookmarkEnd w:id="0"/>
       <w:r>
         <w:rPr>
           <w:rFonts w:ascii="Arial" w:hAnsi="Arial" w:cs="Arial"/>
@@ -1227,6 +1268,18 @@
       <w:shd w:val="clear" w:color="auto" w:fill="E6E6E6"/>
     </w:rPr>
   </w:style>
+  <w:style w:type="character" w:styleId="FollowedHyperlink">
+    <w:name w:val="FollowedHyperlink"/>
+    <w:basedOn w:val="DefaultParagraphFont"/>
+    <w:uiPriority w:val="99"/>
+    <w:semiHidden/>
+    <w:unhideWhenUsed/>
+    <w:rsid w:val="00F33E47"/>
+    <w:rPr>
+      <w:color w:val="954F72" w:themeColor="followedHyperlink"/>
+      <w:u w:val="single"/>
+    </w:rPr>
+  </w:style>
 </w:styles>
 </file>
 

</xml_diff>